<commit_message>
breytti verkefni 2 með kröfu um video skil á YouTube
</commit_message>
<xml_diff>
--- a/verkefni2.docx
+++ b/verkefni2.docx
@@ -1,6 +1,6 @@
 
 <file path=word/document.xml><?xml version="1.0" encoding="utf-8"?>
-<w:document xmlns:wpc="http://schemas.microsoft.com/office/word/2010/wordprocessingCanvas" xmlns:mc="http://schemas.openxmlformats.org/markup-compatibility/2006" xmlns:o="urn:schemas-microsoft-com:office:office" xmlns:r="http://schemas.openxmlformats.org/officeDocument/2006/relationships" xmlns:m="http://schemas.openxmlformats.org/officeDocument/2006/math" xmlns:v="urn:schemas-microsoft-com:vml" xmlns:wp14="http://schemas.microsoft.com/office/word/2010/wordprocessingDrawing" xmlns:wp="http://schemas.openxmlformats.org/drawingml/2006/wordprocessingDrawing" xmlns:w10="urn:schemas-microsoft-com:office:word" xmlns:w="http://schemas.openxmlformats.org/wordprocessingml/2006/main" xmlns:w14="http://schemas.microsoft.com/office/word/2010/wordml" xmlns:w15="http://schemas.microsoft.com/office/word/2012/wordml" xmlns:wpg="http://schemas.microsoft.com/office/word/2010/wordprocessingGroup" xmlns:wpi="http://schemas.microsoft.com/office/word/2010/wordprocessingInk" xmlns:wne="http://schemas.microsoft.com/office/word/2006/wordml" xmlns:wps="http://schemas.microsoft.com/office/word/2010/wordprocessingShape" mc:Ignorable="w14 w15 wp14">
+<w:document xmlns:wpc="http://schemas.microsoft.com/office/word/2010/wordprocessingCanvas" xmlns:cx="http://schemas.microsoft.com/office/drawing/2014/chartex" xmlns:cx1="http://schemas.microsoft.com/office/drawing/2015/9/8/chartex" xmlns:mc="http://schemas.openxmlformats.org/markup-compatibility/2006" xmlns:o="urn:schemas-microsoft-com:office:office" xmlns:r="http://schemas.openxmlformats.org/officeDocument/2006/relationships" xmlns:m="http://schemas.openxmlformats.org/officeDocument/2006/math" xmlns:v="urn:schemas-microsoft-com:vml" xmlns:wp14="http://schemas.microsoft.com/office/word/2010/wordprocessingDrawing" xmlns:wp="http://schemas.openxmlformats.org/drawingml/2006/wordprocessingDrawing" xmlns:w10="urn:schemas-microsoft-com:office:word" xmlns:w="http://schemas.openxmlformats.org/wordprocessingml/2006/main" xmlns:w14="http://schemas.microsoft.com/office/word/2010/wordml" xmlns:w15="http://schemas.microsoft.com/office/word/2012/wordml" xmlns:w16se="http://schemas.microsoft.com/office/word/2015/wordml/symex" xmlns:wpg="http://schemas.microsoft.com/office/word/2010/wordprocessingGroup" xmlns:wpi="http://schemas.microsoft.com/office/word/2010/wordprocessingInk" xmlns:wne="http://schemas.microsoft.com/office/word/2006/wordml" xmlns:wps="http://schemas.microsoft.com/office/word/2010/wordprocessingShape" mc:Ignorable="w14 w15 w16se wp14">
   <w:body>
     <w:p>
       <w:pPr>
@@ -144,57 +144,183 @@
         </w:rPr>
         <w:t xml:space="preserve">Kóðið robot þannig að hann keyri 0,5m fram og til baka síðan 1m fram og til baka o.s.fr þar til að komið er að 2,5m. </w:t>
       </w:r>
+      <w:r>
+        <w:rPr>
+          <w:lang w:val="is-IS"/>
+        </w:rPr>
+        <w:t xml:space="preserve"> </w:t>
+      </w:r>
+      <w:r>
+        <w:rPr>
+          <w:lang w:val="is-IS"/>
+        </w:rPr>
+        <w:t xml:space="preserve">Gerið sauðakóða </w:t>
+      </w:r>
+      <w:r>
+        <w:rPr>
+          <w:lang w:val="is-IS"/>
+        </w:rPr>
+        <w:t xml:space="preserve">sem textaskjal með C kóðanum og flæðirit </w:t>
+      </w:r>
+      <w:r>
+        <w:rPr>
+          <w:lang w:val="is-IS"/>
+        </w:rPr>
+        <w:t>áður en þið forritið og skilið í Innu</w:t>
+      </w:r>
+      <w:r>
+        <w:rPr>
+          <w:lang w:val="is-IS"/>
+        </w:rPr>
+        <w:t xml:space="preserve"> </w:t>
+      </w:r>
+      <w:r>
+        <w:rPr>
+          <w:lang w:val="is-IS"/>
+        </w:rPr>
+        <w:t>Munið að kommenta kóðan á svipaðan hátt</w:t>
+      </w:r>
+      <w:r>
+        <w:rPr>
+          <w:lang w:val="is-IS"/>
+        </w:rPr>
+        <w:t xml:space="preserve"> og hér fyrir neðan</w:t>
+      </w:r>
+      <w:r>
+        <w:rPr>
+          <w:lang w:val="is-IS"/>
+        </w:rPr>
+        <w:t xml:space="preserve"> setjið gildi sem ekki breytast í t.d const int</w:t>
+      </w:r>
+      <w:r>
+        <w:rPr>
+          <w:lang w:val="is-IS"/>
+        </w:rPr>
+        <w:t xml:space="preserve">.  </w:t>
+      </w:r>
+      <w:r>
+        <w:rPr>
+          <w:lang w:val="is-IS"/>
+        </w:rPr>
+        <w:t xml:space="preserve">Hafið föll og breytur með lýsandi heiti og á ensku.  Notið for-lúppu eða while búið til fall void drive(int </w:t>
+      </w:r>
+      <w:r>
+        <w:rPr>
+          <w:lang w:val="is-IS"/>
+        </w:rPr>
+        <w:t>drivetime</w:t>
+      </w:r>
+      <w:r>
+        <w:rPr>
+          <w:lang w:val="is-IS"/>
+        </w:rPr>
+        <w:t xml:space="preserve"> </w:t>
+      </w:r>
+      <w:r>
+        <w:rPr>
+          <w:lang w:val="is-IS"/>
+        </w:rPr>
+        <w:t xml:space="preserve">Gerið flæðiritið í </w:t>
+      </w:r>
+      <w:hyperlink r:id="rId5" w:history="1">
+        <w:r>
+          <w:rPr>
+            <w:rStyle w:val="Hyperlink"/>
+            <w:lang w:val="is-IS"/>
+          </w:rPr>
+          <w:t>http://draw.io</w:t>
+        </w:r>
+      </w:hyperlink>
+      <w:r>
+        <w:rPr>
+          <w:rStyle w:val="Hyperlink"/>
+          <w:lang w:val="is-IS"/>
+        </w:rPr>
+        <w:t xml:space="preserve">  þegar búið farið í  File-export as - image</w:t>
+      </w:r>
     </w:p>
     <w:p>
       <w:pPr>
         <w:spacing w:after="0" w:line="240" w:lineRule="auto"/>
         <w:rPr>
-          <w:lang w:val="is-IS"/>
-        </w:rPr>
-      </w:pPr>
-      <w:r>
-        <w:rPr>
-          <w:lang w:val="is-IS"/>
-        </w:rPr>
-        <w:t xml:space="preserve">Gerið sauðakóða </w:t>
-      </w:r>
-      <w:r>
-        <w:rPr>
-          <w:lang w:val="is-IS"/>
-        </w:rPr>
-        <w:t xml:space="preserve">sem textaskjal með C kóðanum </w:t>
-      </w:r>
-      <w:r>
-        <w:rPr>
-          <w:lang w:val="is-IS"/>
-        </w:rPr>
-        <w:t xml:space="preserve">og flæðirit </w:t>
-      </w:r>
-      <w:r>
-        <w:rPr>
-          <w:lang w:val="is-IS"/>
-        </w:rPr>
-        <w:t>áður en þið forritið og skilið í Innu</w:t>
+          <w:color w:val="4F6228" w:themeColor="accent3" w:themeShade="80"/>
+          <w:sz w:val="14"/>
+          <w:lang w:val="is-IS"/>
+        </w:rPr>
+      </w:pPr>
+      <w:r>
+        <w:rPr>
+          <w:color w:val="4F6228" w:themeColor="accent3" w:themeShade="80"/>
+          <w:sz w:val="14"/>
+          <w:lang w:val="is-IS"/>
+        </w:rPr>
+        <w:t>/*----------------------------------------------------------------------------------------------------</w:t>
+      </w:r>
+      <w:r>
+        <w:rPr>
+          <w:color w:val="4F6228" w:themeColor="accent3" w:themeShade="80"/>
+          <w:sz w:val="14"/>
+          <w:lang w:val="is-IS"/>
+        </w:rPr>
+        <w:t>------------------------------------------------------------------------------------------</w:t>
+      </w:r>
+      <w:r>
+        <w:rPr>
+          <w:color w:val="4F6228" w:themeColor="accent3" w:themeShade="80"/>
+          <w:sz w:val="14"/>
+          <w:lang w:val="is-IS"/>
+        </w:rPr>
+        <w:t>*\</w:t>
       </w:r>
     </w:p>
     <w:p>
       <w:pPr>
         <w:spacing w:after="0" w:line="240" w:lineRule="auto"/>
         <w:rPr>
-          <w:lang w:val="is-IS"/>
-        </w:rPr>
-      </w:pPr>
-      <w:r>
-        <w:rPr>
-          <w:lang w:val="is-IS"/>
-        </w:rPr>
-        <w:t>Munið að kommenta kóðan á svipaðan hátt</w:t>
-      </w:r>
-      <w:r>
-        <w:rPr>
-          <w:lang w:val="is-IS"/>
-        </w:rPr>
-        <w:t xml:space="preserve"> og hér fyrir neðan</w:t>
+          <w:color w:val="4F6228" w:themeColor="accent3" w:themeShade="80"/>
+          <w:sz w:val="14"/>
+          <w:lang w:val="is-IS"/>
+        </w:rPr>
+      </w:pPr>
+      <w:r>
+        <w:rPr>
+          <w:color w:val="4F6228" w:themeColor="accent3" w:themeShade="80"/>
+          <w:sz w:val="14"/>
+          <w:lang w:val="is-IS"/>
+        </w:rPr>
+        <w:t xml:space="preserve">|*                                        </w:t>
+      </w:r>
+      <w:r>
+        <w:rPr>
+          <w:color w:val="4F6228" w:themeColor="accent3" w:themeShade="80"/>
+          <w:sz w:val="14"/>
+          <w:lang w:val="is-IS"/>
+        </w:rPr>
+        <w:t xml:space="preserve">                                                       </w:t>
+      </w:r>
+      <w:r>
+        <w:rPr>
+          <w:color w:val="4F6228" w:themeColor="accent3" w:themeShade="80"/>
+          <w:sz w:val="14"/>
+          <w:lang w:val="is-IS"/>
+        </w:rPr>
+        <w:t xml:space="preserve"> - Moving Forward -                                         </w:t>
+      </w:r>
+      <w:r>
+        <w:rPr>
+          <w:color w:val="4F6228" w:themeColor="accent3" w:themeShade="80"/>
+          <w:sz w:val="14"/>
+          <w:lang w:val="is-IS"/>
+        </w:rPr>
+        <w:t xml:space="preserve">                                                                                                                                              </w:t>
+      </w:r>
+      <w:r>
+        <w:rPr>
+          <w:color w:val="4F6228" w:themeColor="accent3" w:themeShade="80"/>
+          <w:sz w:val="14"/>
+          <w:lang w:val="is-IS"/>
+        </w:rPr>
+        <w:t>*|</w:t>
       </w:r>
     </w:p>
     <w:p>
@@ -212,7 +338,39 @@
           <w:sz w:val="14"/>
           <w:lang w:val="is-IS"/>
         </w:rPr>
-        <w:t>/*----------------------------------------------------------------------------------------------------*\</w:t>
+        <w:t xml:space="preserve">|*                                     </w:t>
+      </w:r>
+      <w:r>
+        <w:rPr>
+          <w:color w:val="4F6228" w:themeColor="accent3" w:themeShade="80"/>
+          <w:sz w:val="14"/>
+          <w:lang w:val="is-IS"/>
+        </w:rPr>
+        <w:t xml:space="preserve">                                                    </w:t>
+      </w:r>
+      <w:r>
+        <w:rPr>
+          <w:color w:val="4F6228" w:themeColor="accent3" w:themeShade="80"/>
+          <w:sz w:val="14"/>
+          <w:lang w:val="is-IS"/>
+        </w:rPr>
+        <w:t xml:space="preserve"> ROBOTC on VEX 2.0 CORTEX                                      </w:t>
+      </w:r>
+      <w:r>
+        <w:rPr>
+          <w:color w:val="4F6228" w:themeColor="accent3" w:themeShade="80"/>
+          <w:sz w:val="14"/>
+          <w:lang w:val="is-IS"/>
+        </w:rPr>
+        <w:t xml:space="preserve">                                                                                                                                   </w:t>
+      </w:r>
+      <w:r>
+        <w:rPr>
+          <w:color w:val="4F6228" w:themeColor="accent3" w:themeShade="80"/>
+          <w:sz w:val="14"/>
+          <w:lang w:val="is-IS"/>
+        </w:rPr>
+        <w:t>*|</w:t>
       </w:r>
     </w:p>
     <w:p>
@@ -230,7 +388,23 @@
           <w:sz w:val="14"/>
           <w:lang w:val="is-IS"/>
         </w:rPr>
-        <w:t>|*                                         - Moving Forward -                                         *|</w:t>
+        <w:t xml:space="preserve">|*                                                                                                    </w:t>
+      </w:r>
+      <w:r>
+        <w:rPr>
+          <w:color w:val="4F6228" w:themeColor="accent3" w:themeShade="80"/>
+          <w:sz w:val="14"/>
+          <w:lang w:val="is-IS"/>
+        </w:rPr>
+        <w:t xml:space="preserve">                                                                                                                                                              </w:t>
+      </w:r>
+      <w:r>
+        <w:rPr>
+          <w:color w:val="4F6228" w:themeColor="accent3" w:themeShade="80"/>
+          <w:sz w:val="14"/>
+          <w:lang w:val="is-IS"/>
+        </w:rPr>
+        <w:t>*|</w:t>
       </w:r>
     </w:p>
     <w:p>
@@ -248,7 +422,23 @@
           <w:sz w:val="14"/>
           <w:lang w:val="is-IS"/>
         </w:rPr>
-        <w:t>|*                                      ROBOTC on VEX 2.0 CORTEX                                      *|</w:t>
+        <w:t>|*  This program instructs your robot to move forward</w:t>
+      </w:r>
+      <w:r>
+        <w:rPr>
+          <w:color w:val="4F6228" w:themeColor="accent3" w:themeShade="80"/>
+          <w:sz w:val="14"/>
+          <w:lang w:val="is-IS"/>
+        </w:rPr>
+        <w:t xml:space="preserve"> for distance then backward then forward again incremating .5 m each tím until 2.5 m           </w:t>
+      </w:r>
+      <w:r>
+        <w:rPr>
+          <w:color w:val="4F6228" w:themeColor="accent3" w:themeShade="80"/>
+          <w:sz w:val="14"/>
+          <w:lang w:val="is-IS"/>
+        </w:rPr>
+        <w:t>*|</w:t>
       </w:r>
     </w:p>
     <w:p>
@@ -266,585 +456,424 @@
           <w:sz w:val="14"/>
           <w:lang w:val="is-IS"/>
         </w:rPr>
-        <w:t>|*                                                                                                    *|</w:t>
+        <w:t>\*---------------------------------------------------------------------------</w:t>
+      </w:r>
+      <w:r>
+        <w:rPr>
+          <w:color w:val="4F6228" w:themeColor="accent3" w:themeShade="80"/>
+          <w:sz w:val="14"/>
+          <w:lang w:val="is-IS"/>
+        </w:rPr>
+        <w:t>-------------------</w:t>
+      </w:r>
+      <w:r>
+        <w:rPr>
+          <w:color w:val="4F6228" w:themeColor="accent3" w:themeShade="80"/>
+          <w:sz w:val="14"/>
+          <w:lang w:val="is-IS"/>
+        </w:rPr>
+        <w:t>----------------------------------------------------------------------------------------------</w:t>
+      </w:r>
+      <w:r>
+        <w:rPr>
+          <w:color w:val="4F6228" w:themeColor="accent3" w:themeShade="80"/>
+          <w:sz w:val="14"/>
+          <w:lang w:val="is-IS"/>
+        </w:rPr>
+        <w:t>-</w:t>
+      </w:r>
+      <w:r>
+        <w:rPr>
+          <w:color w:val="4F6228" w:themeColor="accent3" w:themeShade="80"/>
+          <w:sz w:val="14"/>
+          <w:lang w:val="is-IS"/>
+        </w:rPr>
+        <w:t>--</w:t>
+      </w:r>
+      <w:r>
+        <w:rPr>
+          <w:color w:val="4F6228" w:themeColor="accent3" w:themeShade="80"/>
+          <w:sz w:val="14"/>
+          <w:lang w:val="is-IS"/>
+        </w:rPr>
+        <w:t>*/</w:t>
       </w:r>
     </w:p>
     <w:p>
       <w:pPr>
         <w:spacing w:after="0" w:line="240" w:lineRule="auto"/>
         <w:rPr>
-          <w:color w:val="4F6228" w:themeColor="accent3" w:themeShade="80"/>
-          <w:sz w:val="14"/>
-          <w:lang w:val="is-IS"/>
-        </w:rPr>
-      </w:pPr>
-      <w:r>
-        <w:rPr>
-          <w:color w:val="4F6228" w:themeColor="accent3" w:themeShade="80"/>
-          <w:sz w:val="14"/>
-          <w:lang w:val="is-IS"/>
-        </w:rPr>
-        <w:t>|*  This program instructs your robot to move forward at full power for three seconds.  There is a    *|</w:t>
+          <w:lang w:val="is-IS"/>
+        </w:rPr>
+      </w:pPr>
+      <w:r>
+        <w:rPr>
+          <w:b/>
+          <w:lang w:val="is-IS"/>
+        </w:rPr>
+        <w:t>2.hluti</w:t>
+      </w:r>
+      <w:r>
+        <w:rPr>
+          <w:lang w:val="is-IS"/>
+        </w:rPr>
+        <w:t xml:space="preserve"> </w:t>
+      </w:r>
+      <w:r>
+        <w:rPr>
+          <w:lang w:val="is-IS"/>
+        </w:rPr>
+        <w:t>30 stig af 100</w:t>
       </w:r>
     </w:p>
     <w:p>
       <w:pPr>
         <w:spacing w:after="0" w:line="240" w:lineRule="auto"/>
         <w:rPr>
-          <w:color w:val="4F6228" w:themeColor="accent3" w:themeShade="80"/>
-          <w:sz w:val="14"/>
-          <w:lang w:val="is-IS"/>
-        </w:rPr>
-      </w:pPr>
-      <w:r>
-        <w:rPr>
-          <w:color w:val="4F6228" w:themeColor="accent3" w:themeShade="80"/>
-          <w:sz w:val="14"/>
-          <w:lang w:val="is-IS"/>
-        </w:rPr>
-        <w:t>|*  two second pause at the beginning of the program.                                                 *|</w:t>
+          <w:lang w:val="is-IS"/>
+        </w:rPr>
+      </w:pPr>
+      <w:r>
+        <w:rPr>
+          <w:lang w:val="is-IS"/>
+        </w:rPr>
+        <w:t xml:space="preserve">bíbtest (stiginn) með shaft encoder </w:t>
+      </w:r>
+      <w:r>
+        <w:rPr>
+          <w:lang w:val="is-IS"/>
+        </w:rPr>
+        <w:sym w:font="Wingdings" w:char="F04A"/>
+      </w:r>
+      <w:r>
+        <w:rPr>
+          <w:lang w:val="is-IS"/>
+        </w:rPr>
+        <w:t xml:space="preserve"> Hér er það snúningar á hjóli sem ræður færslunni</w:t>
       </w:r>
     </w:p>
     <w:p>
       <w:pPr>
         <w:spacing w:after="0" w:line="240" w:lineRule="auto"/>
         <w:rPr>
-          <w:color w:val="4F6228" w:themeColor="accent3" w:themeShade="80"/>
-          <w:sz w:val="14"/>
-          <w:lang w:val="is-IS"/>
-        </w:rPr>
-      </w:pPr>
-      <w:r>
-        <w:rPr>
-          <w:color w:val="4F6228" w:themeColor="accent3" w:themeShade="80"/>
-          <w:sz w:val="14"/>
-          <w:lang w:val="is-IS"/>
-        </w:rPr>
-        <w:t>|*                                                                                                    *|</w:t>
+          <w:i/>
+          <w:lang w:val="is-IS"/>
+        </w:rPr>
+      </w:pPr>
+      <w:r>
+        <w:rPr>
+          <w:i/>
+          <w:lang w:val="is-IS"/>
+        </w:rPr>
+        <w:t xml:space="preserve">Nýtið ykkur </w:t>
+      </w:r>
+      <w:r>
+        <w:rPr>
+          <w:i/>
+          <w:lang w:val="is-IS"/>
+        </w:rPr>
+        <w:t xml:space="preserve">Sample program- </w:t>
+      </w:r>
+      <w:r>
+        <w:rPr>
+          <w:i/>
+          <w:lang w:val="is-IS"/>
+        </w:rPr>
+        <w:t>Shaft encoder</w:t>
+      </w:r>
+      <w:r>
+        <w:rPr>
+          <w:i/>
+          <w:lang w:val="is-IS"/>
+        </w:rPr>
+        <w:t xml:space="preserve">- </w:t>
+      </w:r>
+      <w:r>
+        <w:rPr>
+          <w:i/>
+          <w:lang w:val="is-IS"/>
+        </w:rPr>
+        <w:t>Forward for distance</w:t>
       </w:r>
     </w:p>
     <w:p>
       <w:pPr>
         <w:spacing w:after="0" w:line="240" w:lineRule="auto"/>
         <w:rPr>
-          <w:color w:val="4F6228" w:themeColor="accent3" w:themeShade="80"/>
-          <w:sz w:val="14"/>
-          <w:lang w:val="is-IS"/>
-        </w:rPr>
-      </w:pPr>
-      <w:r>
-        <w:rPr>
-          <w:color w:val="4F6228" w:themeColor="accent3" w:themeShade="80"/>
-          <w:sz w:val="14"/>
-          <w:lang w:val="is-IS"/>
-        </w:rPr>
-        <w:t>|*                                        ROBOT CONFIGURATION                                         *|</w:t>
+          <w:lang w:val="is-IS"/>
+        </w:rPr>
+      </w:pPr>
+      <w:r>
+        <w:rPr>
+          <w:lang w:val="is-IS"/>
+        </w:rPr>
+        <w:t>Notið while lúppu búið til fall void drive(int dist){}</w:t>
       </w:r>
     </w:p>
     <w:p>
       <w:pPr>
         <w:spacing w:after="0" w:line="240" w:lineRule="auto"/>
         <w:rPr>
-          <w:color w:val="4F6228" w:themeColor="accent3" w:themeShade="80"/>
-          <w:sz w:val="14"/>
-          <w:lang w:val="is-IS"/>
-        </w:rPr>
-      </w:pPr>
-      <w:r>
-        <w:rPr>
-          <w:color w:val="4F6228" w:themeColor="accent3" w:themeShade="80"/>
-          <w:sz w:val="14"/>
-          <w:lang w:val="is-IS"/>
-        </w:rPr>
-        <w:t>|*    NOTES:                                                                                          *|</w:t>
+          <w:lang w:val="is-IS"/>
+        </w:rPr>
+      </w:pPr>
+      <w:r>
+        <w:rPr>
+          <w:lang w:val="is-IS"/>
+        </w:rPr>
+        <w:t>Gerið sauðakóða sem textaskjal með C kóðanum og flæðirit áður en þið forritið og skilið í Innu</w:t>
       </w:r>
     </w:p>
     <w:p>
       <w:pPr>
         <w:spacing w:after="0" w:line="240" w:lineRule="auto"/>
         <w:rPr>
-          <w:color w:val="4F6228" w:themeColor="accent3" w:themeShade="80"/>
-          <w:sz w:val="14"/>
-          <w:lang w:val="is-IS"/>
-        </w:rPr>
-      </w:pPr>
-      <w:r>
-        <w:rPr>
-          <w:color w:val="4F6228" w:themeColor="accent3" w:themeShade="80"/>
-          <w:sz w:val="14"/>
-          <w:lang w:val="is-IS"/>
-        </w:rPr>
-        <w:t>|*    1)  Reversing 'rightMotor' (port 2) in the "Motors and Sensors Setup" is needed with the        *|</w:t>
+          <w:lang w:val="is-IS"/>
+        </w:rPr>
+      </w:pPr>
+      <w:r>
+        <w:rPr>
+          <w:lang w:val="is-IS"/>
+        </w:rPr>
+        <w:t>Athugið að þið þurfið að reikna ummál hjóls</w:t>
+      </w:r>
+      <w:r>
+        <w:rPr>
+          <w:lang w:val="is-IS"/>
+        </w:rPr>
+        <w:t xml:space="preserve"> og sýna í commenti</w:t>
+      </w:r>
+      <w:r>
+        <w:rPr>
+          <w:lang w:val="is-IS"/>
+        </w:rPr>
+        <w:t>.</w:t>
+      </w:r>
+      <w:r>
+        <w:rPr>
+          <w:lang w:val="is-IS"/>
+        </w:rPr>
+        <w:t xml:space="preserve">  </w:t>
+      </w:r>
+      <w:r>
+        <w:rPr>
+          <w:lang w:val="is-IS"/>
+        </w:rPr>
+        <w:t xml:space="preserve">Gerið flæðiritið í </w:t>
+      </w:r>
+      <w:hyperlink r:id="rId6" w:history="1">
+        <w:r>
+          <w:rPr>
+            <w:rStyle w:val="Hyperlink"/>
+            <w:lang w:val="is-IS"/>
+          </w:rPr>
+          <w:t>http://draw.io</w:t>
+        </w:r>
+      </w:hyperlink>
+      <w:r>
+        <w:rPr>
+          <w:rStyle w:val="Hyperlink"/>
+          <w:lang w:val="is-IS"/>
+        </w:rPr>
+        <w:t xml:space="preserve"> </w:t>
+      </w:r>
+      <w:r>
+        <w:rPr>
+          <w:rStyle w:val="Hyperlink"/>
+          <w:lang w:val="is-IS"/>
+        </w:rPr>
+        <w:t>þegar búið farið í  File-export as - image</w:t>
       </w:r>
     </w:p>
     <w:p>
       <w:pPr>
         <w:spacing w:after="0" w:line="240" w:lineRule="auto"/>
         <w:rPr>
-          <w:color w:val="4F6228" w:themeColor="accent3" w:themeShade="80"/>
-          <w:sz w:val="14"/>
-          <w:lang w:val="is-IS"/>
-        </w:rPr>
-      </w:pPr>
-      <w:r>
-        <w:rPr>
-          <w:color w:val="4F6228" w:themeColor="accent3" w:themeShade="80"/>
-          <w:sz w:val="14"/>
-          <w:lang w:val="is-IS"/>
-        </w:rPr>
-        <w:t>|*        "Squarebot" mode, but may not be needed for all robot configurations.                       *|</w:t>
+          <w:lang w:val="is-IS"/>
+        </w:rPr>
+      </w:pPr>
+      <w:r>
+        <w:rPr>
+          <w:b/>
+          <w:lang w:val="is-IS"/>
+        </w:rPr>
+        <w:t>3. Hluti</w:t>
+      </w:r>
+      <w:r>
+        <w:rPr>
+          <w:b/>
+          <w:lang w:val="is-IS"/>
+        </w:rPr>
+        <w:t xml:space="preserve"> </w:t>
+      </w:r>
+      <w:r>
+        <w:rPr>
+          <w:lang w:val="is-IS"/>
+        </w:rPr>
+        <w:t>50 stig af 100</w:t>
       </w:r>
     </w:p>
     <w:p>
       <w:pPr>
         <w:spacing w:after="0" w:line="240" w:lineRule="auto"/>
         <w:rPr>
-          <w:color w:val="4F6228" w:themeColor="accent3" w:themeShade="80"/>
-          <w:sz w:val="14"/>
-          <w:lang w:val="is-IS"/>
-        </w:rPr>
-      </w:pPr>
-      <w:r>
-        <w:rPr>
-          <w:color w:val="4F6228" w:themeColor="accent3" w:themeShade="80"/>
-          <w:sz w:val="14"/>
-          <w:lang w:val="is-IS"/>
-        </w:rPr>
-        <w:t>|*    2)  Power levels that can be assigned to a motor port range from -127 (full reverse) to         *|</w:t>
+          <w:sz w:val="24"/>
+          <w:lang w:val="is-IS"/>
+        </w:rPr>
+      </w:pPr>
+      <w:r>
+        <w:rPr>
+          <w:sz w:val="24"/>
+          <w:lang w:val="is-IS"/>
+        </w:rPr>
+        <w:t>Forritið robot þannig að hann leysi þraut sem er á mynd fyrir neðan.</w:t>
       </w:r>
     </w:p>
     <w:p>
       <w:pPr>
         <w:spacing w:after="0" w:line="240" w:lineRule="auto"/>
         <w:rPr>
-          <w:color w:val="4F6228" w:themeColor="accent3" w:themeShade="80"/>
-          <w:sz w:val="14"/>
-          <w:lang w:val="is-IS"/>
-        </w:rPr>
-      </w:pPr>
-      <w:r>
-        <w:rPr>
-          <w:color w:val="4F6228" w:themeColor="accent3" w:themeShade="80"/>
-          <w:sz w:val="14"/>
-          <w:lang w:val="is-IS"/>
-        </w:rPr>
-        <w:t>|*        127 (full forward).                                                                         *|</w:t>
+          <w:sz w:val="24"/>
+          <w:lang w:val="is-IS"/>
+        </w:rPr>
+      </w:pPr>
+      <w:r>
+        <w:rPr>
+          <w:sz w:val="24"/>
+          <w:lang w:val="is-IS"/>
+        </w:rPr>
+        <w:t>Notið shaft-encoder, munið hér þurfið þið að kenna robot að snúa 90°</w:t>
+      </w:r>
+      <w:r>
+        <w:rPr>
+          <w:sz w:val="24"/>
+          <w:lang w:val="is-IS"/>
+        </w:rPr>
+        <w:t xml:space="preserve"> þ.e búa til fall void turn(int deg){} og void drive(int dist){}</w:t>
       </w:r>
     </w:p>
     <w:p>
       <w:pPr>
         <w:spacing w:after="0" w:line="240" w:lineRule="auto"/>
         <w:rPr>
-          <w:color w:val="4F6228" w:themeColor="accent3" w:themeShade="80"/>
-          <w:sz w:val="14"/>
-          <w:lang w:val="is-IS"/>
-        </w:rPr>
-      </w:pPr>
-      <w:r>
-        <w:rPr>
-          <w:color w:val="4F6228" w:themeColor="accent3" w:themeShade="80"/>
-          <w:sz w:val="14"/>
-          <w:lang w:val="is-IS"/>
-        </w:rPr>
-        <w:t>|*                                                                                                    *|</w:t>
+          <w:i/>
+          <w:lang w:val="is-IS"/>
+        </w:rPr>
+      </w:pPr>
+      <w:r>
+        <w:rPr>
+          <w:i/>
+          <w:lang w:val="is-IS"/>
+        </w:rPr>
+        <w:t xml:space="preserve">Nýtið ykkur </w:t>
+      </w:r>
+      <w:r>
+        <w:rPr>
+          <w:i/>
+          <w:lang w:val="is-IS"/>
+        </w:rPr>
+        <w:t xml:space="preserve">Sample program- </w:t>
+      </w:r>
+      <w:r>
+        <w:rPr>
+          <w:i/>
+          <w:lang w:val="is-IS"/>
+        </w:rPr>
+        <w:t>Shaft encoder</w:t>
+      </w:r>
+      <w:r>
+        <w:rPr>
+          <w:i/>
+          <w:lang w:val="is-IS"/>
+        </w:rPr>
+        <w:t xml:space="preserve">- </w:t>
+      </w:r>
+      <w:r>
+        <w:rPr>
+          <w:i/>
+          <w:lang w:val="is-IS"/>
+        </w:rPr>
+        <w:t xml:space="preserve">Movement </w:t>
+      </w:r>
+      <w:r>
+        <w:rPr>
+          <w:i/>
+          <w:lang w:val="is-IS"/>
+        </w:rPr>
+        <w:tab/>
+        <w:t>by rotation</w:t>
       </w:r>
     </w:p>
     <w:p>
       <w:pPr>
         <w:spacing w:after="0" w:line="240" w:lineRule="auto"/>
         <w:rPr>
-          <w:color w:val="4F6228" w:themeColor="accent3" w:themeShade="80"/>
-          <w:sz w:val="14"/>
-          <w:lang w:val="is-IS"/>
-        </w:rPr>
-      </w:pPr>
-      <w:r>
-        <w:rPr>
-          <w:color w:val="4F6228" w:themeColor="accent3" w:themeShade="80"/>
-          <w:sz w:val="14"/>
-          <w:lang w:val="is-IS"/>
-        </w:rPr>
-        <w:t>|*    MOTORS &amp; SENSORS:                                                                               *|</w:t>
-      </w:r>
-      <w:bookmarkStart w:id="0" w:name="_GoBack"/>
-      <w:bookmarkEnd w:id="0"/>
+          <w:lang w:val="is-IS"/>
+        </w:rPr>
+      </w:pPr>
+      <w:r>
+        <w:rPr>
+          <w:lang w:val="is-IS"/>
+        </w:rPr>
+        <w:t>Gerið sauðakóða sem textaskjal með C kóðanum og flæðirit áður en þið forritið og skilið í Innu</w:t>
+      </w:r>
     </w:p>
     <w:p>
       <w:pPr>
         <w:spacing w:after="0" w:line="240" w:lineRule="auto"/>
         <w:rPr>
-          <w:color w:val="4F6228" w:themeColor="accent3" w:themeShade="80"/>
-          <w:sz w:val="14"/>
-          <w:lang w:val="is-IS"/>
-        </w:rPr>
-      </w:pPr>
-      <w:r>
-        <w:rPr>
-          <w:color w:val="4F6228" w:themeColor="accent3" w:themeShade="80"/>
-          <w:sz w:val="14"/>
-          <w:lang w:val="is-IS"/>
-        </w:rPr>
-        <w:t>|*    [I/O Port]          [Name]              [Type]                [Description]                     *|</w:t>
+          <w:lang w:val="is-IS"/>
+        </w:rPr>
+      </w:pPr>
+      <w:r>
+        <w:rPr>
+          <w:lang w:val="is-IS"/>
+        </w:rPr>
+        <w:t xml:space="preserve">Gerið flæðiritið í </w:t>
+      </w:r>
+      <w:hyperlink r:id="rId7" w:history="1">
+        <w:r>
+          <w:rPr>
+            <w:rStyle w:val="Hyperlink"/>
+            <w:lang w:val="is-IS"/>
+          </w:rPr>
+          <w:t>http:/</w:t>
+        </w:r>
+        <w:r>
+          <w:rPr>
+            <w:rStyle w:val="Hyperlink"/>
+            <w:lang w:val="is-IS"/>
+          </w:rPr>
+          <w:t>/</w:t>
+        </w:r>
+        <w:r>
+          <w:rPr>
+            <w:rStyle w:val="Hyperlink"/>
+            <w:lang w:val="is-IS"/>
+          </w:rPr>
+          <w:t>draw.io</w:t>
+        </w:r>
+      </w:hyperlink>
+      <w:r>
+        <w:rPr>
+          <w:rStyle w:val="Hyperlink"/>
+          <w:lang w:val="is-IS"/>
+        </w:rPr>
+        <w:t xml:space="preserve"> </w:t>
+      </w:r>
+      <w:r>
+        <w:rPr>
+          <w:rStyle w:val="Hyperlink"/>
+          <w:lang w:val="is-IS"/>
+        </w:rPr>
+        <w:t>þegar búið farið í  File-export as - image</w:t>
       </w:r>
     </w:p>
     <w:p>
       <w:pPr>
-        <w:spacing w:after="0" w:line="240" w:lineRule="auto"/>
-        <w:rPr>
-          <w:color w:val="4F6228" w:themeColor="accent3" w:themeShade="80"/>
-          <w:sz w:val="14"/>
-          <w:lang w:val="is-IS"/>
-        </w:rPr>
-      </w:pPr>
-      <w:r>
-        <w:rPr>
-          <w:color w:val="4F6228" w:themeColor="accent3" w:themeShade="80"/>
-          <w:sz w:val="14"/>
-          <w:lang w:val="is-IS"/>
-        </w:rPr>
-        <w:t>|*    Motor Port 2        rightMotor          VEX 3-wire module     Right side motor                  *|</w:t>
-      </w:r>
-    </w:p>
-    <w:p>
-      <w:pPr>
-        <w:spacing w:after="0" w:line="240" w:lineRule="auto"/>
-        <w:rPr>
-          <w:color w:val="4F6228" w:themeColor="accent3" w:themeShade="80"/>
-          <w:sz w:val="14"/>
-          <w:lang w:val="is-IS"/>
-        </w:rPr>
-      </w:pPr>
-      <w:r>
-        <w:rPr>
-          <w:color w:val="4F6228" w:themeColor="accent3" w:themeShade="80"/>
-          <w:sz w:val="14"/>
-          <w:lang w:val="is-IS"/>
-        </w:rPr>
-        <w:t>|*    Motor Port 3        leftMotor           VEX 3-wire module     Left side motor                   *|</w:t>
-      </w:r>
-    </w:p>
-    <w:p>
-      <w:pPr>
-        <w:spacing w:after="0" w:line="240" w:lineRule="auto"/>
-        <w:rPr>
-          <w:color w:val="4F6228" w:themeColor="accent3" w:themeShade="80"/>
-          <w:sz w:val="14"/>
-          <w:lang w:val="is-IS"/>
-        </w:rPr>
-      </w:pPr>
-      <w:r>
-        <w:rPr>
-          <w:color w:val="4F6228" w:themeColor="accent3" w:themeShade="80"/>
-          <w:sz w:val="14"/>
-          <w:lang w:val="is-IS"/>
-        </w:rPr>
-        <w:t>\*---------------------------------------------------------------------------</w:t>
-      </w:r>
-      <w:r>
-        <w:rPr>
-          <w:color w:val="4F6228" w:themeColor="accent3" w:themeShade="80"/>
-          <w:sz w:val="14"/>
-          <w:lang w:val="is-IS"/>
-        </w:rPr>
-        <w:t>--------------------</w:t>
-      </w:r>
-      <w:r>
-        <w:rPr>
-          <w:color w:val="4F6228" w:themeColor="accent3" w:themeShade="80"/>
-          <w:sz w:val="14"/>
-          <w:lang w:val="is-IS"/>
-        </w:rPr>
-        <w:t>*/</w:t>
-      </w:r>
-    </w:p>
-    <w:p>
-      <w:pPr>
-        <w:spacing w:after="0" w:line="240" w:lineRule="auto"/>
-        <w:rPr>
-          <w:sz w:val="14"/>
-          <w:lang w:val="is-IS"/>
-        </w:rPr>
-      </w:pPr>
-    </w:p>
-    <w:p>
-      <w:pPr>
-        <w:spacing w:after="0" w:line="240" w:lineRule="auto"/>
-        <w:rPr>
-          <w:lang w:val="is-IS"/>
-        </w:rPr>
-      </w:pPr>
-      <w:r>
-        <w:rPr>
-          <w:lang w:val="is-IS"/>
-        </w:rPr>
-        <w:t>3</w:t>
-      </w:r>
-      <w:r>
-        <w:rPr>
-          <w:lang w:val="is-IS"/>
-        </w:rPr>
-        <w:t>0</w:t>
-      </w:r>
-      <w:r>
-        <w:rPr>
-          <w:lang w:val="is-IS"/>
-        </w:rPr>
-        <w:t xml:space="preserve"> stig af 100</w:t>
-      </w:r>
-    </w:p>
-    <w:p>
-      <w:pPr>
-        <w:spacing w:after="0" w:line="240" w:lineRule="auto"/>
-        <w:rPr>
-          <w:lang w:val="is-IS"/>
-        </w:rPr>
-      </w:pPr>
-      <w:r>
-        <w:rPr>
-          <w:b/>
-          <w:lang w:val="is-IS"/>
-        </w:rPr>
-        <w:t>2.hluti</w:t>
-      </w:r>
-      <w:r>
-        <w:rPr>
-          <w:lang w:val="is-IS"/>
-        </w:rPr>
-        <w:t xml:space="preserve"> bíbtest (stiginn) með shaft encoder </w:t>
-      </w:r>
-      <w:r>
-        <w:rPr>
-          <w:lang w:val="is-IS"/>
-        </w:rPr>
-        <w:sym w:font="Wingdings" w:char="F04A"/>
-      </w:r>
-      <w:r>
-        <w:rPr>
-          <w:lang w:val="is-IS"/>
-        </w:rPr>
-        <w:t xml:space="preserve"> Hér er það snúningar á hjóli sem ræður færslunni</w:t>
-      </w:r>
-    </w:p>
-    <w:p>
-      <w:pPr>
-        <w:spacing w:after="0" w:line="240" w:lineRule="auto"/>
-        <w:rPr>
-          <w:i/>
-          <w:lang w:val="is-IS"/>
-        </w:rPr>
-      </w:pPr>
-      <w:r>
-        <w:rPr>
-          <w:i/>
-          <w:lang w:val="is-IS"/>
-        </w:rPr>
-        <w:t xml:space="preserve">Nýtið ykkur </w:t>
-      </w:r>
-      <w:r>
-        <w:rPr>
-          <w:i/>
-          <w:lang w:val="is-IS"/>
-        </w:rPr>
-        <w:t xml:space="preserve">Sample program- </w:t>
-      </w:r>
-      <w:r>
-        <w:rPr>
-          <w:i/>
-          <w:lang w:val="is-IS"/>
-        </w:rPr>
-        <w:t>Shaft encoder</w:t>
-      </w:r>
-      <w:r>
-        <w:rPr>
-          <w:i/>
-          <w:lang w:val="is-IS"/>
-        </w:rPr>
-        <w:t xml:space="preserve">- </w:t>
-      </w:r>
-      <w:r>
-        <w:rPr>
-          <w:i/>
-          <w:lang w:val="is-IS"/>
-        </w:rPr>
-        <w:t>Forward for distance</w:t>
-      </w:r>
-    </w:p>
-    <w:p>
-      <w:pPr>
-        <w:spacing w:after="0" w:line="240" w:lineRule="auto"/>
-        <w:rPr>
-          <w:lang w:val="is-IS"/>
-        </w:rPr>
-      </w:pPr>
-      <w:r>
-        <w:rPr>
-          <w:lang w:val="is-IS"/>
-        </w:rPr>
-        <w:t>Gerið sauðakóða sem textaskjal með C kóðanum og flæðirit áður en þið forritið og skilið í Innu</w:t>
-      </w:r>
-    </w:p>
-    <w:p>
-      <w:pPr>
-        <w:spacing w:after="0" w:line="240" w:lineRule="auto"/>
-        <w:rPr>
-          <w:lang w:val="is-IS"/>
-        </w:rPr>
-      </w:pPr>
-      <w:r>
-        <w:rPr>
-          <w:lang w:val="is-IS"/>
-        </w:rPr>
-        <w:t>Athugið að þið þurfið að reikna ummál hjóls</w:t>
-      </w:r>
-      <w:r>
-        <w:rPr>
-          <w:lang w:val="is-IS"/>
-        </w:rPr>
-        <w:t xml:space="preserve"> og sýna í commenti</w:t>
-      </w:r>
-      <w:r>
-        <w:rPr>
-          <w:lang w:val="is-IS"/>
-        </w:rPr>
-        <w:t>.</w:t>
-      </w:r>
-    </w:p>
-    <w:p>
-      <w:pPr>
-        <w:spacing w:after="0" w:line="240" w:lineRule="auto"/>
-        <w:rPr>
-          <w:lang w:val="is-IS"/>
-        </w:rPr>
-      </w:pPr>
-      <w:r>
-        <w:rPr>
-          <w:lang w:val="is-IS"/>
-        </w:rPr>
-        <w:t>50</w:t>
-      </w:r>
-      <w:r>
-        <w:rPr>
-          <w:lang w:val="is-IS"/>
-        </w:rPr>
-        <w:t xml:space="preserve"> stig af 100</w:t>
-      </w:r>
-    </w:p>
-    <w:p>
-      <w:pPr>
-        <w:spacing w:after="0" w:line="240" w:lineRule="auto"/>
-        <w:rPr>
-          <w:b/>
-          <w:lang w:val="is-IS"/>
-        </w:rPr>
-      </w:pPr>
-      <w:r>
-        <w:rPr>
-          <w:b/>
-          <w:lang w:val="is-IS"/>
-        </w:rPr>
-        <w:t>3. Hluti</w:t>
-      </w:r>
-    </w:p>
-    <w:p>
-      <w:pPr>
-        <w:spacing w:after="0" w:line="240" w:lineRule="auto"/>
-        <w:rPr>
-          <w:sz w:val="24"/>
-          <w:lang w:val="is-IS"/>
-        </w:rPr>
-      </w:pPr>
-      <w:r>
-        <w:rPr>
-          <w:sz w:val="24"/>
-          <w:lang w:val="is-IS"/>
-        </w:rPr>
-        <w:t>Forritið robot þannig að hann leysi þraut sem er á mynd fyrir neðan.</w:t>
-      </w:r>
-    </w:p>
-    <w:p>
-      <w:pPr>
-        <w:spacing w:after="0" w:line="240" w:lineRule="auto"/>
-        <w:rPr>
-          <w:sz w:val="24"/>
-          <w:lang w:val="is-IS"/>
-        </w:rPr>
-      </w:pPr>
-      <w:r>
-        <w:rPr>
-          <w:sz w:val="24"/>
-          <w:lang w:val="is-IS"/>
-        </w:rPr>
-        <w:t>Notið shaft-encoder, munið hér þurfið þið að kenna robot að snúa 90°</w:t>
-      </w:r>
-    </w:p>
-    <w:p>
-      <w:pPr>
-        <w:spacing w:after="0" w:line="240" w:lineRule="auto"/>
-        <w:rPr>
-          <w:i/>
-          <w:lang w:val="is-IS"/>
-        </w:rPr>
-      </w:pPr>
-      <w:r>
-        <w:rPr>
-          <w:i/>
-          <w:lang w:val="is-IS"/>
-        </w:rPr>
-        <w:t xml:space="preserve">Nýtið ykkur </w:t>
-      </w:r>
-      <w:r>
-        <w:rPr>
-          <w:i/>
-          <w:lang w:val="is-IS"/>
-        </w:rPr>
-        <w:t xml:space="preserve">Sample program- </w:t>
-      </w:r>
-      <w:r>
-        <w:rPr>
-          <w:i/>
-          <w:lang w:val="is-IS"/>
-        </w:rPr>
-        <w:t>Shaft encoder</w:t>
-      </w:r>
-      <w:r>
-        <w:rPr>
-          <w:i/>
-          <w:lang w:val="is-IS"/>
-        </w:rPr>
-        <w:t xml:space="preserve">- </w:t>
-      </w:r>
-      <w:r>
-        <w:rPr>
-          <w:i/>
-          <w:lang w:val="is-IS"/>
-        </w:rPr>
-        <w:t xml:space="preserve">Movement </w:t>
-      </w:r>
-      <w:r>
-        <w:rPr>
-          <w:i/>
-          <w:lang w:val="is-IS"/>
-        </w:rPr>
-        <w:tab/>
-        <w:t>by rotation</w:t>
-      </w:r>
-    </w:p>
-    <w:p>
-      <w:pPr>
-        <w:spacing w:after="0" w:line="240" w:lineRule="auto"/>
-        <w:rPr>
-          <w:lang w:val="is-IS"/>
-        </w:rPr>
-      </w:pPr>
-      <w:r>
-        <w:rPr>
-          <w:lang w:val="is-IS"/>
-        </w:rPr>
-        <w:t>Gerið sauðakóða sem textaskjal með C kóðanum og flæðirit áður en þið forritið og skilið í Innu</w:t>
-      </w:r>
-    </w:p>
-    <w:p>
-      <w:pPr>
+        <w:tabs>
+          <w:tab w:val="left" w:pos="1950"/>
+        </w:tabs>
         <w:spacing w:line="240" w:lineRule="auto"/>
         <w:rPr>
           <w:sz w:val="24"/>
@@ -855,6 +884,7 @@
         <w:rPr>
           <w:noProof/>
           <w:sz w:val="24"/>
+          <w:lang w:val="is-IS" w:eastAsia="is-IS"/>
         </w:rPr>
         <mc:AlternateContent>
           <mc:Choice Requires="wpg">
@@ -862,10 +892,10 @@
               <wp:anchor distT="0" distB="0" distL="114300" distR="114300" simplePos="0" relativeHeight="251686912" behindDoc="0" locked="0" layoutInCell="1" allowOverlap="1">
                 <wp:simplePos x="0" y="0"/>
                 <wp:positionH relativeFrom="column">
-                  <wp:posOffset>95098</wp:posOffset>
+                  <wp:posOffset>69215</wp:posOffset>
                 </wp:positionH>
                 <wp:positionV relativeFrom="paragraph">
-                  <wp:posOffset>136830</wp:posOffset>
+                  <wp:posOffset>297180</wp:posOffset>
                 </wp:positionV>
                 <wp:extent cx="3942893" cy="2216506"/>
                 <wp:effectExtent l="0" t="0" r="19685" b="12700"/>
@@ -1372,10 +1402,10 @@
               </wp:anchor>
             </w:drawing>
           </mc:Choice>
-          <mc:Fallback xmlns:w16se="http://schemas.microsoft.com/office/word/2015/wordml/symex" xmlns:cx1="http://schemas.microsoft.com/office/drawing/2015/9/8/chartex" xmlns:cx="http://schemas.microsoft.com/office/drawing/2014/chartex">
+          <mc:Fallback>
             <w:pict>
-              <v:group id="Group 21" o:spid="_x0000_s1026" style="position:absolute;margin-left:7.5pt;margin-top:10.75pt;width:310.45pt;height:174.55pt;z-index:251686912" coordsize="39428,22165" o:gfxdata="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">
-                <v:rect id="Rectangle 16" o:spid="_x0000_s1027" style="position:absolute;width:39428;height:22165;visibility:visible;mso-wrap-style:square;v-text-anchor:middle" o:gfxdata="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" fillcolor="white [3201]" strokecolor="black [3200]" strokeweight="2pt">
+              <v:group id="Group 21" o:spid="_x0000_s1026" style="position:absolute;margin-left:5.45pt;margin-top:23.4pt;width:310.45pt;height:174.55pt;z-index:251686912" coordsize="39428,22165" o:gfxdata="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">
+                <v:rect id="Rectangle 16" o:spid="_x0000_s1027" style="position:absolute;width:39428;height:22165;visibility:visible;mso-wrap-style:square;v-text-anchor:middle" o:gfxdata="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" fillcolor="white [3201]" strokecolor="black [3200]" strokeweight="2pt">
                   <v:stroke opacity="22359f"/>
                 </v:rect>
                 <v:shapetype id="_x0000_t185" coordsize="21600,21600" o:spt="185" adj="3600" path="m@0,nfqx0@0l0@2qy@0,21600em@1,nfqx21600@0l21600@2qy@1,21600em@0,nsqx0@0l0@2qy@0,21600l@1,21600qx21600@2l21600@0qy@1,xe" filled="f">
@@ -1396,7 +1426,7 @@
                     <v:h position="#0,topLeft" switch="" xrange="0,10800"/>
                   </v:handles>
                 </v:shapetype>
-                <v:shape id="AutoShape 2" o:spid="_x0000_s1028" type="#_x0000_t185" style="position:absolute;left:8485;top:12508;width:5620;height:3309;visibility:visible;mso-wrap-style:square;v-text-anchor:top" o:gfxdata="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" adj="1739" filled="t" fillcolor="white [3201]" strokecolor="white [3212]">
+                <v:shape id="AutoShape 2" o:spid="_x0000_s1028" type="#_x0000_t185" style="position:absolute;left:8485;top:12508;width:5620;height:3309;visibility:visible;mso-wrap-style:square;v-text-anchor:top" o:gfxdata="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" adj="1739" filled="t" fillcolor="white [3201]" strokecolor="white [3212]">
                   <v:textbox style="mso-fit-shape-to-text:t" inset="3.6pt,,3.6pt">
                     <w:txbxContent>
                       <w:p>
@@ -1429,23 +1459,23 @@
                   <v:path arrowok="t" fillok="f" o:connecttype="none"/>
                   <o:lock v:ext="edit" shapetype="t"/>
                 </v:shapetype>
-                <v:shape id="Straight Arrow Connector 6" o:spid="_x0000_s1029" type="#_x0000_t32" style="position:absolute;left:15142;top:6291;width:2311;height:9290;rotation:14;flip:x y;visibility:visible;mso-wrap-style:square" o:connectortype="straight" o:gfxdata="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" strokecolor="#4579b8 [3044]">
+                <v:shape id="Straight Arrow Connector 6" o:spid="_x0000_s1029" type="#_x0000_t32" style="position:absolute;left:15142;top:6291;width:2311;height:9290;rotation:14;flip:x y;visibility:visible;mso-wrap-style:square" o:connectortype="straight" o:gfxdata="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" strokecolor="#4579b8 [3044]">
                   <v:stroke endarrow="block"/>
                 </v:shape>
-                <v:shape id="Straight Arrow Connector 13" o:spid="_x0000_s1030" type="#_x0000_t32" style="position:absolute;left:19860;top:1500;width:2317;height:9294;rotation:104;flip:x y;visibility:visible;mso-wrap-style:square" o:connectortype="straight" o:gfxdata="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" strokecolor="#4579b8 [3044]">
+                <v:shape id="Straight Arrow Connector 13" o:spid="_x0000_s1030" type="#_x0000_t32" style="position:absolute;left:19860;top:1500;width:2317;height:9294;rotation:104;flip:x y;visibility:visible;mso-wrap-style:square" o:connectortype="straight" o:gfxdata="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" strokecolor="#4579b8 [3044]">
                   <v:stroke endarrow="block"/>
                 </v:shape>
-                <v:shape id="Straight Arrow Connector 12" o:spid="_x0000_s1031" type="#_x0000_t32" style="position:absolute;left:24579;top:6437;width:2311;height:9290;rotation:14;visibility:visible;mso-wrap-style:square" o:connectortype="straight" o:gfxdata="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" strokecolor="#4579b8 [3044]">
+                <v:shape id="Straight Arrow Connector 12" o:spid="_x0000_s1031" type="#_x0000_t32" style="position:absolute;left:24579;top:6437;width:2311;height:9290;rotation:14;visibility:visible;mso-wrap-style:square" o:connectortype="straight" o:gfxdata="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" strokecolor="#4579b8 [3044]">
                   <v:stroke endarrow="block"/>
                 </v:shape>
-                <v:shape id="Straight Arrow Connector 14" o:spid="_x0000_s1032" type="#_x0000_t32" style="position:absolute;left:10497;top:11008;width:2312;height:9291;rotation:104;flip:x y;visibility:visible;mso-wrap-style:square" o:connectortype="straight" o:gfxdata="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" strokecolor="#4579b8 [3044]">
+                <v:shape id="Straight Arrow Connector 14" o:spid="_x0000_s1032" type="#_x0000_t32" style="position:absolute;left:10497;top:11008;width:2312;height:9291;rotation:104;flip:x y;visibility:visible;mso-wrap-style:square" o:connectortype="straight" o:gfxdata="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" strokecolor="#4579b8 [3044]">
                   <v:stroke endarrow="block"/>
                 </v:shape>
                 <v:shapetype id="_x0000_t202" coordsize="21600,21600" o:spt="202" path="m,l,21600r21600,l21600,xe">
                   <v:stroke joinstyle="miter"/>
                   <v:path gradientshapeok="t" o:connecttype="rect"/>
                 </v:shapetype>
-                <v:shape id="Text Box 2" o:spid="_x0000_s1033" type="#_x0000_t202" style="position:absolute;left:3072;top:13533;width:3619;height:4000;visibility:visible;mso-wrap-style:square;v-text-anchor:middle" o:gfxdata="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" fillcolor="white [3201]" strokecolor="#f79646 [3209]" strokeweight="2pt">
+                <v:shape id="Text Box 2" o:spid="_x0000_s1033" type="#_x0000_t202" style="position:absolute;left:3072;top:13533;width:3619;height:4000;visibility:visible;mso-wrap-style:square;v-text-anchor:middle" o:gfxdata="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" fillcolor="white [3201]" strokecolor="#f79646 [3209]" strokeweight="2pt">
                   <v:textbox style="layout-flow:vertical">
                     <w:txbxContent>
                       <w:p>
@@ -1466,7 +1496,7 @@
                     </w:txbxContent>
                   </v:textbox>
                 </v:shape>
-                <v:shape id="Text Box 2" o:spid="_x0000_s1034" type="#_x0000_t202" style="position:absolute;left:23920;top:15435;width:3664;height:4616;rotation:-90;visibility:visible;mso-wrap-style:square;v-text-anchor:middle" o:gfxdata="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" fillcolor="white [3201]" strokecolor="#f79646 [3209]" strokeweight="2pt">
+                <v:shape id="Text Box 2" o:spid="_x0000_s1034" type="#_x0000_t202" style="position:absolute;left:23920;top:15435;width:3664;height:4616;rotation:-90;visibility:visible;mso-wrap-style:square;v-text-anchor:middle" o:gfxdata="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" fillcolor="white [3201]" strokecolor="#f79646 [3209]" strokeweight="2pt">
                   <v:textbox style="layout-flow:vertical">
                     <w:txbxContent>
                       <w:p>
@@ -1488,7 +1518,7 @@
                     </w:txbxContent>
                   </v:textbox>
                 </v:shape>
-                <v:shape id="AutoShape 2" o:spid="_x0000_s1035" type="#_x0000_t185" style="position:absolute;left:25822;top:9436;width:5620;height:3308;visibility:visible;mso-wrap-style:square;v-text-anchor:top" o:gfxdata="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" adj="1739" filled="t" fillcolor="white [3201]" strokecolor="white [3212]">
+                <v:shape id="AutoShape 2" o:spid="_x0000_s1035" type="#_x0000_t185" style="position:absolute;left:25822;top:9436;width:5620;height:3308;visibility:visible;mso-wrap-style:square;v-text-anchor:top" o:gfxdata="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" adj="1739" filled="t" fillcolor="white [3201]" strokecolor="white [3212]">
                   <v:textbox style="mso-fit-shape-to-text:t" inset="3.6pt,,3.6pt">
                     <w:txbxContent>
                       <w:p>
@@ -1517,7 +1547,7 @@
                     </w:txbxContent>
                   </v:textbox>
                 </v:shape>
-                <v:shape id="AutoShape 2" o:spid="_x0000_s1036" type="#_x0000_t185" style="position:absolute;left:17775;top:2560;width:5620;height:3308;visibility:visible;mso-wrap-style:square;v-text-anchor:top" o:gfxdata="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" adj="1739" filled="t" fillcolor="white [3201]" strokecolor="white [3212]">
+                <v:shape id="AutoShape 2" o:spid="_x0000_s1036" type="#_x0000_t185" style="position:absolute;left:17775;top:2560;width:5620;height:3308;visibility:visible;mso-wrap-style:square;v-text-anchor:top" o:gfxdata="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" adj="1739" filled="t" fillcolor="white [3201]" strokecolor="white [3212]">
                   <v:textbox style="mso-fit-shape-to-text:t" inset="3.6pt,,3.6pt">
                     <w:txbxContent>
                       <w:p>
@@ -1551,28 +1581,48 @@
           </mc:Fallback>
         </mc:AlternateContent>
       </w:r>
-    </w:p>
-    <w:p>
-      <w:pPr>
-        <w:spacing w:line="240" w:lineRule="auto"/>
+      <w:r>
         <w:rPr>
           <w:sz w:val="24"/>
           <w:lang w:val="is-IS"/>
         </w:rPr>
-      </w:pPr>
-    </w:p>
-    <w:p>
-      <w:pPr>
-        <w:spacing w:line="240" w:lineRule="auto"/>
+        <w:t xml:space="preserve">Skilið vido af vélmenni leysa </w:t>
+      </w:r>
+      <w:r>
         <w:rPr>
           <w:sz w:val="24"/>
           <w:lang w:val="is-IS"/>
         </w:rPr>
-      </w:pPr>
+        <w:t xml:space="preserve">allar </w:t>
+      </w:r>
+      <w:bookmarkStart w:id="0" w:name="_GoBack"/>
+      <w:bookmarkEnd w:id="0"/>
+      <w:r>
+        <w:rPr>
+          <w:sz w:val="24"/>
+          <w:lang w:val="is-IS"/>
+        </w:rPr>
+        <w:t>þrautina</w:t>
+      </w:r>
+      <w:r>
+        <w:rPr>
+          <w:sz w:val="24"/>
+          <w:lang w:val="is-IS"/>
+        </w:rPr>
+        <w:t>r</w:t>
+      </w:r>
+      <w:r>
+        <w:rPr>
+          <w:sz w:val="24"/>
+          <w:lang w:val="is-IS"/>
+        </w:rPr>
+        <w:t xml:space="preserve"> setjið á YouTube og skilið slóð á videóið í Innu</w:t>
+      </w:r>
       <w:r>
         <w:rPr>
           <w:noProof/>
           <w:sz w:val="24"/>
+          <w:lang w:val="is-IS" w:eastAsia="is-IS"/>
         </w:rPr>
         <mc:AlternateContent>
           <mc:Choice Requires="wps">
@@ -1642,7 +1692,7 @@
               </wp:anchor>
             </w:drawing>
           </mc:Choice>
-          <mc:Fallback xmlns:w16se="http://schemas.microsoft.com/office/word/2015/wordml/symex" xmlns:cx1="http://schemas.microsoft.com/office/drawing/2015/9/8/chartex" xmlns:cx="http://schemas.microsoft.com/office/drawing/2014/chartex">
+          <mc:Fallback>
             <w:pict>
               <v:shape w14:anchorId="55092DB3" id="Straight Arrow Connector 10" o:spid="_x0000_s1026" type="#_x0000_t32" style="position:absolute;margin-left:0;margin-top:0;width:3.7pt;height:167.25pt;flip:x y;z-index:251659264;visibility:visible;mso-wrap-style:square;mso-width-percent:0;mso-height-percent:0;mso-left-percent:0;mso-wrap-distance-left:9pt;mso-wrap-distance-top:0;mso-wrap-distance-right:9pt;mso-wrap-distance-bottom:0;mso-position-horizontal-relative:page;mso-position-vertical:absolute;mso-position-vertical-relative:page;mso-width-percent:0;mso-height-percent:0;mso-left-percent:0;mso-width-relative:margin;mso-height-relative:margin" o:gfxdata="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" strokecolor="black [3040]">
                 <v:stroke endarrow="open"/>
@@ -1652,109 +1702,6 @@
           </mc:Fallback>
         </mc:AlternateContent>
       </w:r>
-    </w:p>
-    <w:p>
-      <w:pPr>
-        <w:spacing w:line="240" w:lineRule="auto"/>
-        <w:rPr>
-          <w:sz w:val="24"/>
-          <w:lang w:val="is-IS"/>
-        </w:rPr>
-      </w:pPr>
-    </w:p>
-    <w:p>
-      <w:pPr>
-        <w:spacing w:line="240" w:lineRule="auto"/>
-        <w:rPr>
-          <w:sz w:val="24"/>
-          <w:lang w:val="is-IS"/>
-        </w:rPr>
-      </w:pPr>
-    </w:p>
-    <w:p>
-      <w:pPr>
-        <w:spacing w:line="240" w:lineRule="auto"/>
-        <w:rPr>
-          <w:sz w:val="24"/>
-          <w:lang w:val="is-IS"/>
-        </w:rPr>
-      </w:pPr>
-    </w:p>
-    <w:p>
-      <w:pPr>
-        <w:spacing w:line="240" w:lineRule="auto"/>
-        <w:rPr>
-          <w:sz w:val="24"/>
-          <w:lang w:val="is-IS"/>
-        </w:rPr>
-      </w:pPr>
-    </w:p>
-    <w:p>
-      <w:pPr>
-        <w:tabs>
-          <w:tab w:val="left" w:pos="1950"/>
-        </w:tabs>
-        <w:spacing w:line="240" w:lineRule="auto"/>
-        <w:rPr>
-          <w:sz w:val="24"/>
-          <w:lang w:val="is-IS"/>
-        </w:rPr>
-      </w:pPr>
-    </w:p>
-    <w:p>
-      <w:pPr>
-        <w:tabs>
-          <w:tab w:val="left" w:pos="1950"/>
-        </w:tabs>
-        <w:spacing w:line="240" w:lineRule="auto"/>
-        <w:rPr>
-          <w:sz w:val="24"/>
-          <w:lang w:val="is-IS"/>
-        </w:rPr>
-      </w:pPr>
-      <w:r>
-        <w:rPr>
-          <w:sz w:val="24"/>
-          <w:lang w:val="is-IS"/>
-        </w:rPr>
-        <w:t>Skilið kóða á innu, og sýnið mér róbotin klára þrautinar</w:t>
-      </w:r>
-    </w:p>
-    <w:p>
-      <w:pPr>
-        <w:tabs>
-          <w:tab w:val="left" w:pos="1950"/>
-        </w:tabs>
-        <w:spacing w:line="240" w:lineRule="auto"/>
-        <w:rPr>
-          <w:sz w:val="24"/>
-          <w:lang w:val="is-IS"/>
-        </w:rPr>
-      </w:pPr>
-      <w:r>
-        <w:rPr>
-          <w:sz w:val="24"/>
-          <w:lang w:val="is-IS"/>
-        </w:rPr>
-        <w:lastRenderedPageBreak/>
-        <w:t xml:space="preserve">Munið því færri línur af kóða því betra </w:t>
-      </w:r>
-      <w:r>
-        <w:rPr>
-          <w:sz w:val="24"/>
-          <w:lang w:val="is-IS"/>
-        </w:rPr>
-        <w:sym w:font="Wingdings" w:char="F04A"/>
-      </w:r>
-    </w:p>
-    <w:p>
-      <w:pPr>
-        <w:spacing w:after="0" w:line="240" w:lineRule="auto"/>
-        <w:rPr>
-          <w:sz w:val="14"/>
-          <w:lang w:val="is-IS"/>
-        </w:rPr>
-      </w:pPr>
     </w:p>
     <w:sectPr>
       <w:pgSz w:w="12240" w:h="15840"/>
@@ -1767,7 +1714,7 @@
 </file>
 
 <file path=word/numbering.xml><?xml version="1.0" encoding="utf-8"?>
-<w:numbering xmlns:wpc="http://schemas.microsoft.com/office/word/2010/wordprocessingCanvas" xmlns:mc="http://schemas.openxmlformats.org/markup-compatibility/2006" xmlns:o="urn:schemas-microsoft-com:office:office" xmlns:r="http://schemas.openxmlformats.org/officeDocument/2006/relationships" xmlns:m="http://schemas.openxmlformats.org/officeDocument/2006/math" xmlns:v="urn:schemas-microsoft-com:vml" xmlns:wp14="http://schemas.microsoft.com/office/word/2010/wordprocessingDrawing" xmlns:wp="http://schemas.openxmlformats.org/drawingml/2006/wordprocessingDrawing" xmlns:w10="urn:schemas-microsoft-com:office:word" xmlns:w="http://schemas.openxmlformats.org/wordprocessingml/2006/main" xmlns:w14="http://schemas.microsoft.com/office/word/2010/wordml" xmlns:w15="http://schemas.microsoft.com/office/word/2012/wordml" xmlns:wpg="http://schemas.microsoft.com/office/word/2010/wordprocessingGroup" xmlns:wpi="http://schemas.microsoft.com/office/word/2010/wordprocessingInk" xmlns:wne="http://schemas.microsoft.com/office/word/2006/wordml" xmlns:wps="http://schemas.microsoft.com/office/word/2010/wordprocessingShape" mc:Ignorable="w14 w15 wp14">
+<w:numbering xmlns:wpc="http://schemas.microsoft.com/office/word/2010/wordprocessingCanvas" xmlns:cx="http://schemas.microsoft.com/office/drawing/2014/chartex" xmlns:cx1="http://schemas.microsoft.com/office/drawing/2015/9/8/chartex" xmlns:mc="http://schemas.openxmlformats.org/markup-compatibility/2006" xmlns:o="urn:schemas-microsoft-com:office:office" xmlns:r="http://schemas.openxmlformats.org/officeDocument/2006/relationships" xmlns:m="http://schemas.openxmlformats.org/officeDocument/2006/math" xmlns:v="urn:schemas-microsoft-com:vml" xmlns:wp14="http://schemas.microsoft.com/office/word/2010/wordprocessingDrawing" xmlns:wp="http://schemas.openxmlformats.org/drawingml/2006/wordprocessingDrawing" xmlns:w10="urn:schemas-microsoft-com:office:word" xmlns:w="http://schemas.openxmlformats.org/wordprocessingml/2006/main" xmlns:w14="http://schemas.microsoft.com/office/word/2010/wordml" xmlns:w15="http://schemas.microsoft.com/office/word/2012/wordml" xmlns:w16se="http://schemas.microsoft.com/office/word/2015/wordml/symex" xmlns:wpg="http://schemas.microsoft.com/office/word/2010/wordprocessingGroup" xmlns:wpi="http://schemas.microsoft.com/office/word/2010/wordprocessingInk" xmlns:wne="http://schemas.microsoft.com/office/word/2006/wordml" xmlns:wps="http://schemas.microsoft.com/office/word/2010/wordprocessingShape" mc:Ignorable="w14 w15 w16se wp14">
   <w:abstractNum w:abstractNumId="0" w15:restartNumberingAfterBreak="0">
     <w:nsid w:val="6D7A2FB3"/>
     <w:multiLevelType w:val="hybridMultilevel"/>
@@ -1864,7 +1811,7 @@
 </file>
 
 <file path=word/styles.xml><?xml version="1.0" encoding="utf-8"?>
-<w:styles xmlns:mc="http://schemas.openxmlformats.org/markup-compatibility/2006" xmlns:r="http://schemas.openxmlformats.org/officeDocument/2006/relationships" xmlns:w="http://schemas.openxmlformats.org/wordprocessingml/2006/main" xmlns:w14="http://schemas.microsoft.com/office/word/2010/wordml" xmlns:w15="http://schemas.microsoft.com/office/word/2012/wordml" mc:Ignorable="w14 w15">
+<w:styles xmlns:mc="http://schemas.openxmlformats.org/markup-compatibility/2006" xmlns:r="http://schemas.openxmlformats.org/officeDocument/2006/relationships" xmlns:w="http://schemas.openxmlformats.org/wordprocessingml/2006/main" xmlns:w14="http://schemas.microsoft.com/office/word/2010/wordml" xmlns:w15="http://schemas.microsoft.com/office/word/2012/wordml" xmlns:w16se="http://schemas.microsoft.com/office/word/2015/wordml/symex" mc:Ignorable="w14 w15 w16se">
   <w:docDefaults>
     <w:rPrDefault>
       <w:rPr>
@@ -2325,6 +2272,29 @@
       <w:contextualSpacing/>
     </w:pPr>
   </w:style>
+  <w:style w:type="character" w:styleId="Hyperlink">
+    <w:name w:val="Hyperlink"/>
+    <w:basedOn w:val="DefaultParagraphFont"/>
+    <w:uiPriority w:val="99"/>
+    <w:unhideWhenUsed/>
+    <w:rsid w:val="004D5BA0"/>
+    <w:rPr>
+      <w:color w:val="0000FF" w:themeColor="hyperlink"/>
+      <w:u w:val="single"/>
+    </w:rPr>
+  </w:style>
+  <w:style w:type="character" w:styleId="FollowedHyperlink">
+    <w:name w:val="FollowedHyperlink"/>
+    <w:basedOn w:val="DefaultParagraphFont"/>
+    <w:uiPriority w:val="99"/>
+    <w:semiHidden/>
+    <w:unhideWhenUsed/>
+    <w:rsid w:val="00CC4F04"/>
+    <w:rPr>
+      <w:color w:val="800080" w:themeColor="followedHyperlink"/>
+      <w:u w:val="single"/>
+    </w:rPr>
+  </w:style>
 </w:styles>
 </file>
 

</xml_diff>

<commit_message>
Bætti við lýsingu í 3 hluta
</commit_message>
<xml_diff>
--- a/verkefni2.docx
+++ b/verkefni2.docx
@@ -160,7 +160,15 @@
         <w:rPr>
           <w:lang w:val="is-IS"/>
         </w:rPr>
-        <w:t xml:space="preserve">sem textaskjal með C kóðanum og flæðirit </w:t>
+        <w:t>sem</w:t>
+      </w:r>
+      <w:bookmarkStart w:id="0" w:name="_GoBack"/>
+      <w:bookmarkEnd w:id="0"/>
+      <w:r>
+        <w:rPr>
+          <w:lang w:val="is-IS"/>
+        </w:rPr>
+        <w:t xml:space="preserve"> textaskjal með C kóðanum og flæðirit </w:t>
       </w:r>
       <w:r>
         <w:rPr>
@@ -818,7 +826,6 @@
           <w:lang w:val="is-IS"/>
         </w:rPr>
       </w:pPr>
-      <w:bookmarkStart w:id="0" w:name="_GoBack"/>
       <w:r>
         <w:rPr>
           <w:lang w:val="is-IS"/>
@@ -886,10 +893,23 @@
           <w:sz w:val="24"/>
           <w:lang w:val="is-IS"/>
         </w:rPr>
-        <w:t xml:space="preserve"> setjið á YouTube og skilið slóð á videóið í Innu</w:t>
+        <w:t xml:space="preserve"> setjið á YouTube </w:t>
+      </w:r>
+      <w:r>
+        <w:rPr>
+          <w:sz w:val="24"/>
+          <w:lang w:val="is-IS"/>
+        </w:rPr>
+        <w:t xml:space="preserve">eða geymið í ykkar repository </w:t>
+      </w:r>
+      <w:r>
+        <w:rPr>
+          <w:sz w:val="24"/>
+          <w:lang w:val="is-IS"/>
+        </w:rPr>
+        <w:t>og skilið slóð á videóið í Innu</w:t>
       </w:r>
     </w:p>
-    <w:bookmarkEnd w:id="0"/>
     <w:p>
       <w:pPr>
         <w:tabs>

</xml_diff>